<commit_message>
Added other primitive operations.
</commit_message>
<xml_diff>
--- a/docs/TAD Grafo.docx
+++ b/docs/TAD Grafo.docx
@@ -488,6 +488,138 @@
               <w:t xml:space="preserve"> Entero</w:t>
             </w:r>
           </w:p>
+          <w:p>
+            <w:pPr>
+              <w:pStyle w:val="Prrafodelista"/>
+              <w:numPr>
+                <w:ilvl w:val="0"/>
+                <w:numId w:val="1"/>
+              </w:numPr>
+              <w:rPr>
+                <w:rFonts w:ascii="Arial" w:hAnsi="Arial" w:cs="Arial"/>
+                <w:sz w:val="24"/>
+                <w:szCs w:val="24"/>
+              </w:rPr>
+            </w:pPr>
+            <w:r>
+              <w:rPr>
+                <w:rFonts w:ascii="Arial" w:hAnsi="Arial" w:cs="Arial"/>
+                <w:sz w:val="24"/>
+                <w:szCs w:val="24"/>
+              </w:rPr>
+              <w:t xml:space="preserve">EsDirigido: G </w:t>
+            </w:r>
+            <w:r>
+              <w:rPr>
+                <w:rFonts w:ascii="Arial" w:hAnsi="Arial" w:cs="Arial"/>
+                <w:sz w:val="24"/>
+                <w:szCs w:val="24"/>
+              </w:rPr>
+              <w:sym w:font="Wingdings" w:char="F0E0"/>
+            </w:r>
+            <w:r>
+              <w:rPr>
+                <w:rFonts w:ascii="Arial" w:hAnsi="Arial" w:cs="Arial"/>
+                <w:sz w:val="24"/>
+                <w:szCs w:val="24"/>
+              </w:rPr>
+              <w:t xml:space="preserve"> Booleano</w:t>
+            </w:r>
+          </w:p>
+          <w:p>
+            <w:pPr>
+              <w:pStyle w:val="Prrafodelista"/>
+              <w:numPr>
+                <w:ilvl w:val="0"/>
+                <w:numId w:val="1"/>
+              </w:numPr>
+              <w:rPr>
+                <w:rFonts w:ascii="Arial" w:hAnsi="Arial" w:cs="Arial"/>
+                <w:sz w:val="24"/>
+                <w:szCs w:val="24"/>
+              </w:rPr>
+            </w:pPr>
+            <w:r>
+              <w:rPr>
+                <w:rFonts w:ascii="Arial" w:hAnsi="Arial" w:cs="Arial"/>
+                <w:sz w:val="24"/>
+                <w:szCs w:val="24"/>
+              </w:rPr>
+              <w:t xml:space="preserve">DarPeso: </w:t>
+            </w:r>
+            <w:r>
+              <w:rPr>
+                <w:rFonts w:ascii="Arial" w:hAnsi="Arial" w:cs="Arial"/>
+                <w:sz w:val="24"/>
+                <w:szCs w:val="24"/>
+              </w:rPr>
+              <w:sym w:font="Wingdings" w:char="F0E0"/>
+            </w:r>
+            <w:r>
+              <w:rPr>
+                <w:rFonts w:ascii="Arial" w:hAnsi="Arial" w:cs="Arial"/>
+                <w:sz w:val="24"/>
+                <w:szCs w:val="24"/>
+              </w:rPr>
+              <w:t xml:space="preserve"> Entero</w:t>
+            </w:r>
+          </w:p>
+          <w:p>
+            <w:pPr>
+              <w:rPr>
+                <w:rFonts w:ascii="Arial" w:hAnsi="Arial" w:cs="Arial"/>
+                <w:sz w:val="24"/>
+                <w:szCs w:val="24"/>
+              </w:rPr>
+            </w:pPr>
+          </w:p>
+        </w:tc>
+      </w:tr>
+    </w:tbl>
+    <w:p>
+      <w:pPr>
+        <w:rPr>
+          <w:rFonts w:ascii="Arial" w:hAnsi="Arial" w:cs="Arial"/>
+          <w:sz w:val="24"/>
+          <w:szCs w:val="24"/>
+        </w:rPr>
+      </w:pPr>
+    </w:p>
+    <w:p>
+      <w:pPr>
+        <w:rPr>
+          <w:rFonts w:ascii="Arial" w:hAnsi="Arial" w:cs="Arial"/>
+          <w:b/>
+          <w:bCs/>
+          <w:sz w:val="24"/>
+          <w:szCs w:val="24"/>
+        </w:rPr>
+      </w:pPr>
+      <w:r>
+        <w:rPr>
+          <w:rFonts w:ascii="Arial" w:hAnsi="Arial" w:cs="Arial"/>
+          <w:b/>
+          <w:bCs/>
+          <w:sz w:val="24"/>
+          <w:szCs w:val="24"/>
+        </w:rPr>
+        <w:t>Operaciones primitivas constructoras.</w:t>
+      </w:r>
+    </w:p>
+    <w:tbl>
+      <w:tblPr>
+        <w:tblStyle w:val="Tablaconcuadrcula"/>
+        <w:tblW w:w="0" w:type="auto"/>
+        <w:tblLook w:val="04A0" w:firstRow="1" w:lastRow="0" w:firstColumn="1" w:lastColumn="0" w:noHBand="0" w:noVBand="1"/>
+      </w:tblPr>
+      <w:tblGrid>
+        <w:gridCol w:w="8828"/>
+      </w:tblGrid>
+      <w:tr>
+        <w:tc>
+          <w:tcPr>
+            <w:tcW w:w="8828" w:type="dxa"/>
+          </w:tcPr>
           <w:p>
             <w:pPr>
               <w:rPr>

</xml_diff>

<commit_message>
All the primitive operations are done.
All the TAD graph operations are done.
</commit_message>
<xml_diff>
--- a/docs/TAD Grafo.docx
+++ b/docs/TAD Grafo.docx
@@ -401,6 +401,14 @@
                 <w:sz w:val="24"/>
                 <w:szCs w:val="24"/>
               </w:rPr>
+              <w:t xml:space="preserve">G </w:t>
+            </w:r>
+            <w:r>
+              <w:rPr>
+                <w:rFonts w:ascii="Arial" w:hAnsi="Arial" w:cs="Arial"/>
+                <w:sz w:val="24"/>
+                <w:szCs w:val="24"/>
+              </w:rPr>
               <w:sym w:font="Wingdings" w:char="F0E0"/>
             </w:r>
             <w:r>
@@ -546,6 +554,14 @@
                 <w:szCs w:val="24"/>
               </w:rPr>
               <w:t xml:space="preserve">DarPeso: </w:t>
+            </w:r>
+            <w:r>
+              <w:rPr>
+                <w:rFonts w:ascii="Arial" w:hAnsi="Arial" w:cs="Arial"/>
+                <w:sz w:val="24"/>
+                <w:szCs w:val="24"/>
+              </w:rPr>
+              <w:t xml:space="preserve">E </w:t>
             </w:r>
             <w:r>
               <w:rPr>
@@ -628,6 +644,1566 @@
                 <w:szCs w:val="24"/>
               </w:rPr>
             </w:pPr>
+            <w:r>
+              <w:rPr>
+                <w:rFonts w:ascii="Arial" w:hAnsi="Arial" w:cs="Arial"/>
+                <w:sz w:val="24"/>
+                <w:szCs w:val="24"/>
+              </w:rPr>
+              <w:t>CrearGrafo()</w:t>
+            </w:r>
+          </w:p>
+          <w:p>
+            <w:pPr>
+              <w:rPr>
+                <w:rFonts w:ascii="Arial" w:hAnsi="Arial" w:cs="Arial"/>
+                <w:sz w:val="24"/>
+                <w:szCs w:val="24"/>
+              </w:rPr>
+            </w:pPr>
+          </w:p>
+          <w:p>
+            <w:pPr>
+              <w:rPr>
+                <w:rFonts w:ascii="Arial" w:hAnsi="Arial" w:cs="Arial"/>
+                <w:sz w:val="24"/>
+                <w:szCs w:val="24"/>
+              </w:rPr>
+            </w:pPr>
+            <w:r>
+              <w:rPr>
+                <w:rFonts w:ascii="Arial" w:hAnsi="Arial" w:cs="Arial"/>
+                <w:sz w:val="24"/>
+                <w:szCs w:val="24"/>
+              </w:rPr>
+              <w:t>“Crea un nuevo grafo vacío.”</w:t>
+            </w:r>
+          </w:p>
+          <w:p>
+            <w:pPr>
+              <w:rPr>
+                <w:rFonts w:ascii="Arial" w:hAnsi="Arial" w:cs="Arial"/>
+                <w:sz w:val="24"/>
+                <w:szCs w:val="24"/>
+              </w:rPr>
+            </w:pPr>
+          </w:p>
+          <w:p>
+            <w:pPr>
+              <w:rPr>
+                <w:rFonts w:ascii="Arial" w:hAnsi="Arial" w:cs="Arial"/>
+                <w:sz w:val="24"/>
+                <w:szCs w:val="24"/>
+              </w:rPr>
+            </w:pPr>
+            <w:r>
+              <w:rPr>
+                <w:rFonts w:ascii="Arial" w:hAnsi="Arial" w:cs="Arial"/>
+                <w:sz w:val="24"/>
+                <w:szCs w:val="24"/>
+              </w:rPr>
+              <w:t>{pre: TRUE}</w:t>
+            </w:r>
+          </w:p>
+          <w:p>
+            <w:pPr>
+              <w:rPr>
+                <w:rFonts w:ascii="Arial" w:hAnsi="Arial" w:cs="Arial"/>
+                <w:sz w:val="24"/>
+                <w:szCs w:val="24"/>
+              </w:rPr>
+            </w:pPr>
+          </w:p>
+          <w:p>
+            <w:pPr>
+              <w:rPr>
+                <w:rFonts w:ascii="Arial" w:hAnsi="Arial" w:cs="Arial"/>
+                <w:sz w:val="24"/>
+                <w:szCs w:val="24"/>
+              </w:rPr>
+            </w:pPr>
+            <w:r>
+              <w:rPr>
+                <w:rFonts w:ascii="Arial" w:hAnsi="Arial" w:cs="Arial"/>
+                <w:sz w:val="24"/>
+                <w:szCs w:val="24"/>
+              </w:rPr>
+              <w:t>{post: Se crea un grafo vacío}</w:t>
+            </w:r>
+          </w:p>
+        </w:tc>
+      </w:tr>
+    </w:tbl>
+    <w:p>
+      <w:pPr>
+        <w:rPr>
+          <w:rFonts w:ascii="Arial" w:hAnsi="Arial" w:cs="Arial"/>
+          <w:sz w:val="24"/>
+          <w:szCs w:val="24"/>
+        </w:rPr>
+      </w:pPr>
+    </w:p>
+    <w:p>
+      <w:pPr>
+        <w:rPr>
+          <w:rFonts w:ascii="Arial" w:hAnsi="Arial" w:cs="Arial"/>
+          <w:b/>
+          <w:bCs/>
+          <w:sz w:val="24"/>
+          <w:szCs w:val="24"/>
+        </w:rPr>
+      </w:pPr>
+      <w:r>
+        <w:rPr>
+          <w:rFonts w:ascii="Arial" w:hAnsi="Arial" w:cs="Arial"/>
+          <w:b/>
+          <w:bCs/>
+          <w:sz w:val="24"/>
+          <w:szCs w:val="24"/>
+        </w:rPr>
+        <w:t>Operaciones primitivas modificadoras.</w:t>
+      </w:r>
+    </w:p>
+    <w:tbl>
+      <w:tblPr>
+        <w:tblStyle w:val="Tablaconcuadrcula"/>
+        <w:tblW w:w="0" w:type="auto"/>
+        <w:tblLook w:val="04A0" w:firstRow="1" w:lastRow="0" w:firstColumn="1" w:lastColumn="0" w:noHBand="0" w:noVBand="1"/>
+      </w:tblPr>
+      <w:tblGrid>
+        <w:gridCol w:w="8828"/>
+      </w:tblGrid>
+      <w:tr>
+        <w:tc>
+          <w:tcPr>
+            <w:tcW w:w="8828" w:type="dxa"/>
+          </w:tcPr>
+          <w:p>
+            <w:pPr>
+              <w:rPr>
+                <w:rFonts w:ascii="Arial" w:hAnsi="Arial" w:cs="Arial"/>
+                <w:sz w:val="24"/>
+                <w:szCs w:val="24"/>
+              </w:rPr>
+            </w:pPr>
+            <w:r>
+              <w:rPr>
+                <w:rFonts w:ascii="Arial" w:hAnsi="Arial" w:cs="Arial"/>
+                <w:sz w:val="24"/>
+                <w:szCs w:val="24"/>
+              </w:rPr>
+              <w:t>AgregarVertice()</w:t>
+            </w:r>
+          </w:p>
+          <w:p>
+            <w:pPr>
+              <w:rPr>
+                <w:rFonts w:ascii="Arial" w:hAnsi="Arial" w:cs="Arial"/>
+                <w:sz w:val="24"/>
+                <w:szCs w:val="24"/>
+              </w:rPr>
+            </w:pPr>
+          </w:p>
+          <w:p>
+            <w:pPr>
+              <w:rPr>
+                <w:rFonts w:ascii="Arial" w:hAnsi="Arial" w:cs="Arial"/>
+                <w:sz w:val="24"/>
+                <w:szCs w:val="24"/>
+              </w:rPr>
+            </w:pPr>
+            <w:r>
+              <w:rPr>
+                <w:rFonts w:ascii="Arial" w:hAnsi="Arial" w:cs="Arial"/>
+                <w:sz w:val="24"/>
+                <w:szCs w:val="24"/>
+              </w:rPr>
+              <w:t>“Agrega un vértice a un grafo”</w:t>
+            </w:r>
+          </w:p>
+          <w:p>
+            <w:pPr>
+              <w:rPr>
+                <w:rFonts w:ascii="Arial" w:hAnsi="Arial" w:cs="Arial"/>
+                <w:sz w:val="24"/>
+                <w:szCs w:val="24"/>
+              </w:rPr>
+            </w:pPr>
+          </w:p>
+          <w:p>
+            <w:pPr>
+              <w:rPr>
+                <w:rFonts w:ascii="Arial" w:hAnsi="Arial" w:cs="Arial"/>
+                <w:sz w:val="24"/>
+                <w:szCs w:val="24"/>
+              </w:rPr>
+            </w:pPr>
+            <w:r>
+              <w:rPr>
+                <w:rFonts w:ascii="Arial" w:hAnsi="Arial" w:cs="Arial"/>
+                <w:sz w:val="24"/>
+                <w:szCs w:val="24"/>
+              </w:rPr>
+              <w:lastRenderedPageBreak/>
+              <w:t xml:space="preserve">{pre: G </w:t>
+            </w:r>
+            <m:oMath>
+              <m:r>
+                <w:rPr>
+                  <w:rFonts w:ascii="Cambria Math" w:hAnsi="Cambria Math" w:cs="Arial"/>
+                  <w:sz w:val="24"/>
+                  <w:szCs w:val="24"/>
+                </w:rPr>
+                <m:t>≠</m:t>
+              </m:r>
+            </m:oMath>
+            <w:r>
+              <w:rPr>
+                <w:rFonts w:ascii="Arial" w:eastAsiaTheme="minorEastAsia" w:hAnsi="Arial" w:cs="Arial"/>
+                <w:sz w:val="24"/>
+                <w:szCs w:val="24"/>
+              </w:rPr>
+              <w:t xml:space="preserve"> NIL</w:t>
+            </w:r>
+            <w:r>
+              <w:rPr>
+                <w:rFonts w:ascii="Arial" w:hAnsi="Arial" w:cs="Arial"/>
+                <w:sz w:val="24"/>
+                <w:szCs w:val="24"/>
+              </w:rPr>
+              <w:t>}</w:t>
+            </w:r>
+          </w:p>
+          <w:p>
+            <w:pPr>
+              <w:rPr>
+                <w:rFonts w:ascii="Arial" w:eastAsiaTheme="minorEastAsia" w:hAnsi="Arial" w:cs="Arial"/>
+                <w:sz w:val="24"/>
+                <w:szCs w:val="24"/>
+              </w:rPr>
+            </w:pPr>
+          </w:p>
+          <w:p>
+            <w:pPr>
+              <w:rPr>
+                <w:rFonts w:ascii="Arial" w:eastAsiaTheme="minorEastAsia" w:hAnsi="Arial" w:cs="Arial"/>
+                <w:sz w:val="24"/>
+                <w:szCs w:val="24"/>
+              </w:rPr>
+            </w:pPr>
+            <w:r>
+              <w:rPr>
+                <w:rFonts w:ascii="Arial" w:eastAsiaTheme="minorEastAsia" w:hAnsi="Arial" w:cs="Arial"/>
+                <w:sz w:val="24"/>
+                <w:szCs w:val="24"/>
+              </w:rPr>
+              <w:t>{post: El vértice es agregado al grafo}</w:t>
+            </w:r>
+          </w:p>
+        </w:tc>
+      </w:tr>
+    </w:tbl>
+    <w:p>
+      <w:pPr>
+        <w:rPr>
+          <w:rFonts w:ascii="Arial" w:hAnsi="Arial" w:cs="Arial"/>
+          <w:sz w:val="24"/>
+          <w:szCs w:val="24"/>
+        </w:rPr>
+      </w:pPr>
+    </w:p>
+    <w:tbl>
+      <w:tblPr>
+        <w:tblStyle w:val="Tablaconcuadrcula"/>
+        <w:tblW w:w="0" w:type="auto"/>
+        <w:tblLook w:val="04A0" w:firstRow="1" w:lastRow="0" w:firstColumn="1" w:lastColumn="0" w:noHBand="0" w:noVBand="1"/>
+      </w:tblPr>
+      <w:tblGrid>
+        <w:gridCol w:w="8828"/>
+      </w:tblGrid>
+      <w:tr>
+        <w:tc>
+          <w:tcPr>
+            <w:tcW w:w="8828" w:type="dxa"/>
+          </w:tcPr>
+          <w:p>
+            <w:pPr>
+              <w:rPr>
+                <w:rFonts w:ascii="Arial" w:hAnsi="Arial" w:cs="Arial"/>
+                <w:sz w:val="24"/>
+                <w:szCs w:val="24"/>
+              </w:rPr>
+            </w:pPr>
+            <w:r>
+              <w:rPr>
+                <w:rFonts w:ascii="Arial" w:hAnsi="Arial" w:cs="Arial"/>
+                <w:sz w:val="24"/>
+                <w:szCs w:val="24"/>
+              </w:rPr>
+              <w:t>AgregarArista()</w:t>
+            </w:r>
+          </w:p>
+          <w:p>
+            <w:pPr>
+              <w:rPr>
+                <w:rFonts w:ascii="Arial" w:hAnsi="Arial" w:cs="Arial"/>
+                <w:sz w:val="24"/>
+                <w:szCs w:val="24"/>
+              </w:rPr>
+            </w:pPr>
+          </w:p>
+          <w:p>
+            <w:pPr>
+              <w:rPr>
+                <w:rFonts w:ascii="Arial" w:hAnsi="Arial" w:cs="Arial"/>
+                <w:sz w:val="24"/>
+                <w:szCs w:val="24"/>
+              </w:rPr>
+            </w:pPr>
+            <w:r>
+              <w:rPr>
+                <w:rFonts w:ascii="Arial" w:hAnsi="Arial" w:cs="Arial"/>
+                <w:sz w:val="24"/>
+                <w:szCs w:val="24"/>
+              </w:rPr>
+              <w:t>“Agrega una arista a un grafo”</w:t>
+            </w:r>
+          </w:p>
+          <w:p>
+            <w:pPr>
+              <w:rPr>
+                <w:rFonts w:ascii="Arial" w:hAnsi="Arial" w:cs="Arial"/>
+                <w:sz w:val="24"/>
+                <w:szCs w:val="24"/>
+              </w:rPr>
+            </w:pPr>
+          </w:p>
+          <w:p>
+            <w:pPr>
+              <w:rPr>
+                <w:rFonts w:ascii="Arial" w:hAnsi="Arial" w:cs="Arial"/>
+                <w:sz w:val="24"/>
+                <w:szCs w:val="24"/>
+              </w:rPr>
+            </w:pPr>
+            <w:r>
+              <w:rPr>
+                <w:rFonts w:ascii="Arial" w:hAnsi="Arial" w:cs="Arial"/>
+                <w:sz w:val="24"/>
+                <w:szCs w:val="24"/>
+              </w:rPr>
+              <w:t xml:space="preserve">{pre: </w:t>
+            </w:r>
+            <w:r>
+              <w:rPr>
+                <w:rFonts w:ascii="Arial" w:hAnsi="Arial" w:cs="Arial"/>
+                <w:sz w:val="24"/>
+                <w:szCs w:val="24"/>
+              </w:rPr>
+              <w:t xml:space="preserve">G </w:t>
+            </w:r>
+            <m:oMath>
+              <m:r>
+                <w:rPr>
+                  <w:rFonts w:ascii="Cambria Math" w:hAnsi="Cambria Math" w:cs="Arial"/>
+                  <w:sz w:val="24"/>
+                  <w:szCs w:val="24"/>
+                </w:rPr>
+                <m:t>≠</m:t>
+              </m:r>
+            </m:oMath>
+            <w:r>
+              <w:rPr>
+                <w:rFonts w:ascii="Arial" w:eastAsiaTheme="minorEastAsia" w:hAnsi="Arial" w:cs="Arial"/>
+                <w:sz w:val="24"/>
+                <w:szCs w:val="24"/>
+              </w:rPr>
+              <w:t xml:space="preserve"> NIL</w:t>
+            </w:r>
+            <w:r>
+              <w:rPr>
+                <w:rFonts w:ascii="Arial" w:hAnsi="Arial" w:cs="Arial"/>
+                <w:sz w:val="24"/>
+                <w:szCs w:val="24"/>
+              </w:rPr>
+              <w:t>}</w:t>
+            </w:r>
+          </w:p>
+          <w:p>
+            <w:pPr>
+              <w:rPr>
+                <w:rFonts w:ascii="Arial" w:hAnsi="Arial" w:cs="Arial"/>
+                <w:sz w:val="24"/>
+                <w:szCs w:val="24"/>
+              </w:rPr>
+            </w:pPr>
+          </w:p>
+          <w:p>
+            <w:pPr>
+              <w:rPr>
+                <w:rFonts w:ascii="Arial" w:hAnsi="Arial" w:cs="Arial"/>
+                <w:sz w:val="24"/>
+                <w:szCs w:val="24"/>
+              </w:rPr>
+            </w:pPr>
+            <w:r>
+              <w:rPr>
+                <w:rFonts w:ascii="Arial" w:hAnsi="Arial" w:cs="Arial"/>
+                <w:sz w:val="24"/>
+                <w:szCs w:val="24"/>
+              </w:rPr>
+              <w:t>{post: La arista es agregada al grafo}</w:t>
+            </w:r>
+          </w:p>
+        </w:tc>
+      </w:tr>
+    </w:tbl>
+    <w:p>
+      <w:pPr>
+        <w:rPr>
+          <w:rFonts w:ascii="Arial" w:hAnsi="Arial" w:cs="Arial"/>
+          <w:sz w:val="24"/>
+          <w:szCs w:val="24"/>
+        </w:rPr>
+      </w:pPr>
+    </w:p>
+    <w:p>
+      <w:pPr>
+        <w:rPr>
+          <w:rFonts w:ascii="Arial" w:hAnsi="Arial" w:cs="Arial"/>
+          <w:b/>
+          <w:bCs/>
+          <w:sz w:val="24"/>
+          <w:szCs w:val="24"/>
+        </w:rPr>
+      </w:pPr>
+      <w:r>
+        <w:rPr>
+          <w:rFonts w:ascii="Arial" w:hAnsi="Arial" w:cs="Arial"/>
+          <w:b/>
+          <w:bCs/>
+          <w:sz w:val="24"/>
+          <w:szCs w:val="24"/>
+        </w:rPr>
+        <w:t>Operaciones primitivas destructoras.</w:t>
+      </w:r>
+    </w:p>
+    <w:tbl>
+      <w:tblPr>
+        <w:tblStyle w:val="Tablaconcuadrcula"/>
+        <w:tblW w:w="0" w:type="auto"/>
+        <w:tblLook w:val="04A0" w:firstRow="1" w:lastRow="0" w:firstColumn="1" w:lastColumn="0" w:noHBand="0" w:noVBand="1"/>
+      </w:tblPr>
+      <w:tblGrid>
+        <w:gridCol w:w="8828"/>
+      </w:tblGrid>
+      <w:tr>
+        <w:tc>
+          <w:tcPr>
+            <w:tcW w:w="8828" w:type="dxa"/>
+          </w:tcPr>
+          <w:p>
+            <w:pPr>
+              <w:rPr>
+                <w:rFonts w:ascii="Arial" w:hAnsi="Arial" w:cs="Arial"/>
+                <w:sz w:val="24"/>
+                <w:szCs w:val="24"/>
+              </w:rPr>
+            </w:pPr>
+            <w:r>
+              <w:rPr>
+                <w:rFonts w:ascii="Arial" w:hAnsi="Arial" w:cs="Arial"/>
+                <w:sz w:val="24"/>
+                <w:szCs w:val="24"/>
+              </w:rPr>
+              <w:t>EliminarVertice()</w:t>
+            </w:r>
+          </w:p>
+          <w:p>
+            <w:pPr>
+              <w:rPr>
+                <w:rFonts w:ascii="Arial" w:hAnsi="Arial" w:cs="Arial"/>
+                <w:sz w:val="24"/>
+                <w:szCs w:val="24"/>
+              </w:rPr>
+            </w:pPr>
+          </w:p>
+          <w:p>
+            <w:pPr>
+              <w:rPr>
+                <w:rFonts w:ascii="Arial" w:hAnsi="Arial" w:cs="Arial"/>
+                <w:sz w:val="24"/>
+                <w:szCs w:val="24"/>
+              </w:rPr>
+            </w:pPr>
+            <w:r>
+              <w:rPr>
+                <w:rFonts w:ascii="Arial" w:hAnsi="Arial" w:cs="Arial"/>
+                <w:sz w:val="24"/>
+                <w:szCs w:val="24"/>
+              </w:rPr>
+              <w:t>“Elimina un vértice de un grafo”</w:t>
+            </w:r>
+          </w:p>
+          <w:p>
+            <w:pPr>
+              <w:rPr>
+                <w:rFonts w:ascii="Arial" w:hAnsi="Arial" w:cs="Arial"/>
+                <w:sz w:val="24"/>
+                <w:szCs w:val="24"/>
+              </w:rPr>
+            </w:pPr>
+          </w:p>
+          <w:p>
+            <w:pPr>
+              <w:rPr>
+                <w:rFonts w:ascii="Arial" w:hAnsi="Arial" w:cs="Arial"/>
+                <w:sz w:val="24"/>
+                <w:szCs w:val="24"/>
+              </w:rPr>
+            </w:pPr>
+            <w:r>
+              <w:rPr>
+                <w:rFonts w:ascii="Arial" w:hAnsi="Arial" w:cs="Arial"/>
+                <w:sz w:val="24"/>
+                <w:szCs w:val="24"/>
+              </w:rPr>
+              <w:t xml:space="preserve">{pre: G </w:t>
+            </w:r>
+            <m:oMath>
+              <m:r>
+                <w:rPr>
+                  <w:rFonts w:ascii="Cambria Math" w:hAnsi="Cambria Math" w:cs="Arial"/>
+                  <w:sz w:val="24"/>
+                  <w:szCs w:val="24"/>
+                </w:rPr>
+                <m:t>≠</m:t>
+              </m:r>
+            </m:oMath>
+            <w:r>
+              <w:rPr>
+                <w:rFonts w:ascii="Arial" w:eastAsiaTheme="minorEastAsia" w:hAnsi="Arial" w:cs="Arial"/>
+                <w:sz w:val="24"/>
+                <w:szCs w:val="24"/>
+              </w:rPr>
+              <w:t xml:space="preserve"> NIL</w:t>
+            </w:r>
+            <w:r>
+              <w:rPr>
+                <w:rFonts w:ascii="Arial" w:hAnsi="Arial" w:cs="Arial"/>
+                <w:sz w:val="24"/>
+                <w:szCs w:val="24"/>
+              </w:rPr>
+              <w:t>}</w:t>
+            </w:r>
+          </w:p>
+          <w:p>
+            <w:pPr>
+              <w:rPr>
+                <w:rFonts w:ascii="Arial" w:hAnsi="Arial" w:cs="Arial"/>
+                <w:sz w:val="24"/>
+                <w:szCs w:val="24"/>
+              </w:rPr>
+            </w:pPr>
+          </w:p>
+          <w:p>
+            <w:pPr>
+              <w:rPr>
+                <w:rFonts w:ascii="Arial" w:hAnsi="Arial" w:cs="Arial"/>
+                <w:sz w:val="24"/>
+                <w:szCs w:val="24"/>
+              </w:rPr>
+            </w:pPr>
+            <w:r>
+              <w:rPr>
+                <w:rFonts w:ascii="Arial" w:hAnsi="Arial" w:cs="Arial"/>
+                <w:sz w:val="24"/>
+                <w:szCs w:val="24"/>
+              </w:rPr>
+              <w:t>{post: Elimina un vértice del grafo}</w:t>
+            </w:r>
+          </w:p>
+        </w:tc>
+      </w:tr>
+    </w:tbl>
+    <w:p>
+      <w:pPr>
+        <w:rPr>
+          <w:rFonts w:ascii="Arial" w:hAnsi="Arial" w:cs="Arial"/>
+          <w:sz w:val="24"/>
+          <w:szCs w:val="24"/>
+        </w:rPr>
+      </w:pPr>
+    </w:p>
+    <w:tbl>
+      <w:tblPr>
+        <w:tblStyle w:val="Tablaconcuadrcula"/>
+        <w:tblW w:w="0" w:type="auto"/>
+        <w:tblLook w:val="04A0" w:firstRow="1" w:lastRow="0" w:firstColumn="1" w:lastColumn="0" w:noHBand="0" w:noVBand="1"/>
+      </w:tblPr>
+      <w:tblGrid>
+        <w:gridCol w:w="8828"/>
+      </w:tblGrid>
+      <w:tr>
+        <w:tc>
+          <w:tcPr>
+            <w:tcW w:w="8828" w:type="dxa"/>
+          </w:tcPr>
+          <w:p>
+            <w:pPr>
+              <w:rPr>
+                <w:rFonts w:ascii="Arial" w:hAnsi="Arial" w:cs="Arial"/>
+                <w:sz w:val="24"/>
+                <w:szCs w:val="24"/>
+              </w:rPr>
+            </w:pPr>
+            <w:r>
+              <w:rPr>
+                <w:rFonts w:ascii="Arial" w:hAnsi="Arial" w:cs="Arial"/>
+                <w:sz w:val="24"/>
+                <w:szCs w:val="24"/>
+              </w:rPr>
+              <w:t>Eliminar</w:t>
+            </w:r>
+            <w:r>
+              <w:rPr>
+                <w:rFonts w:ascii="Arial" w:hAnsi="Arial" w:cs="Arial"/>
+                <w:sz w:val="24"/>
+                <w:szCs w:val="24"/>
+              </w:rPr>
+              <w:t>Arista</w:t>
+            </w:r>
+            <w:r>
+              <w:rPr>
+                <w:rFonts w:ascii="Arial" w:hAnsi="Arial" w:cs="Arial"/>
+                <w:sz w:val="24"/>
+                <w:szCs w:val="24"/>
+              </w:rPr>
+              <w:t>()</w:t>
+            </w:r>
+          </w:p>
+          <w:p>
+            <w:pPr>
+              <w:rPr>
+                <w:rFonts w:ascii="Arial" w:hAnsi="Arial" w:cs="Arial"/>
+                <w:sz w:val="24"/>
+                <w:szCs w:val="24"/>
+              </w:rPr>
+            </w:pPr>
+          </w:p>
+          <w:p>
+            <w:pPr>
+              <w:rPr>
+                <w:rFonts w:ascii="Arial" w:hAnsi="Arial" w:cs="Arial"/>
+                <w:sz w:val="24"/>
+                <w:szCs w:val="24"/>
+              </w:rPr>
+            </w:pPr>
+            <w:r>
+              <w:rPr>
+                <w:rFonts w:ascii="Arial" w:hAnsi="Arial" w:cs="Arial"/>
+                <w:sz w:val="24"/>
+                <w:szCs w:val="24"/>
+              </w:rPr>
+              <w:t>“Elimina un</w:t>
+            </w:r>
+            <w:r>
+              <w:rPr>
+                <w:rFonts w:ascii="Arial" w:hAnsi="Arial" w:cs="Arial"/>
+                <w:sz w:val="24"/>
+                <w:szCs w:val="24"/>
+              </w:rPr>
+              <w:t>a</w:t>
+            </w:r>
+            <w:r>
+              <w:rPr>
+                <w:rFonts w:ascii="Arial" w:hAnsi="Arial" w:cs="Arial"/>
+                <w:sz w:val="24"/>
+                <w:szCs w:val="24"/>
+              </w:rPr>
+              <w:t xml:space="preserve"> </w:t>
+            </w:r>
+            <w:r>
+              <w:rPr>
+                <w:rFonts w:ascii="Arial" w:hAnsi="Arial" w:cs="Arial"/>
+                <w:sz w:val="24"/>
+                <w:szCs w:val="24"/>
+              </w:rPr>
+              <w:t>arista</w:t>
+            </w:r>
+            <w:r>
+              <w:rPr>
+                <w:rFonts w:ascii="Arial" w:hAnsi="Arial" w:cs="Arial"/>
+                <w:sz w:val="24"/>
+                <w:szCs w:val="24"/>
+              </w:rPr>
+              <w:t xml:space="preserve"> de un grafo”</w:t>
+            </w:r>
+          </w:p>
+          <w:p>
+            <w:pPr>
+              <w:rPr>
+                <w:rFonts w:ascii="Arial" w:hAnsi="Arial" w:cs="Arial"/>
+                <w:sz w:val="24"/>
+                <w:szCs w:val="24"/>
+              </w:rPr>
+            </w:pPr>
+          </w:p>
+          <w:p>
+            <w:pPr>
+              <w:rPr>
+                <w:rFonts w:ascii="Arial" w:hAnsi="Arial" w:cs="Arial"/>
+                <w:sz w:val="24"/>
+                <w:szCs w:val="24"/>
+              </w:rPr>
+            </w:pPr>
+            <w:r>
+              <w:rPr>
+                <w:rFonts w:ascii="Arial" w:hAnsi="Arial" w:cs="Arial"/>
+                <w:sz w:val="24"/>
+                <w:szCs w:val="24"/>
+              </w:rPr>
+              <w:t xml:space="preserve">{pre: G </w:t>
+            </w:r>
+            <m:oMath>
+              <m:r>
+                <w:rPr>
+                  <w:rFonts w:ascii="Cambria Math" w:hAnsi="Cambria Math" w:cs="Arial"/>
+                  <w:sz w:val="24"/>
+                  <w:szCs w:val="24"/>
+                </w:rPr>
+                <m:t>≠</m:t>
+              </m:r>
+            </m:oMath>
+            <w:r>
+              <w:rPr>
+                <w:rFonts w:ascii="Arial" w:eastAsiaTheme="minorEastAsia" w:hAnsi="Arial" w:cs="Arial"/>
+                <w:sz w:val="24"/>
+                <w:szCs w:val="24"/>
+              </w:rPr>
+              <w:t xml:space="preserve"> NIL</w:t>
+            </w:r>
+            <w:r>
+              <w:rPr>
+                <w:rFonts w:ascii="Arial" w:hAnsi="Arial" w:cs="Arial"/>
+                <w:sz w:val="24"/>
+                <w:szCs w:val="24"/>
+              </w:rPr>
+              <w:t>}</w:t>
+            </w:r>
+          </w:p>
+          <w:p>
+            <w:pPr>
+              <w:rPr>
+                <w:rFonts w:ascii="Arial" w:hAnsi="Arial" w:cs="Arial"/>
+                <w:sz w:val="24"/>
+                <w:szCs w:val="24"/>
+              </w:rPr>
+            </w:pPr>
+          </w:p>
+          <w:p>
+            <w:pPr>
+              <w:rPr>
+                <w:rFonts w:ascii="Arial" w:hAnsi="Arial" w:cs="Arial"/>
+                <w:sz w:val="24"/>
+                <w:szCs w:val="24"/>
+              </w:rPr>
+            </w:pPr>
+            <w:r>
+              <w:rPr>
+                <w:rFonts w:ascii="Arial" w:hAnsi="Arial" w:cs="Arial"/>
+                <w:sz w:val="24"/>
+                <w:szCs w:val="24"/>
+              </w:rPr>
+              <w:t>{post: Elimina un</w:t>
+            </w:r>
+            <w:r>
+              <w:rPr>
+                <w:rFonts w:ascii="Arial" w:hAnsi="Arial" w:cs="Arial"/>
+                <w:sz w:val="24"/>
+                <w:szCs w:val="24"/>
+              </w:rPr>
+              <w:t>a</w:t>
+            </w:r>
+            <w:r>
+              <w:rPr>
+                <w:rFonts w:ascii="Arial" w:hAnsi="Arial" w:cs="Arial"/>
+                <w:sz w:val="24"/>
+                <w:szCs w:val="24"/>
+              </w:rPr>
+              <w:t xml:space="preserve"> arista del </w:t>
+            </w:r>
+            <w:r>
+              <w:rPr>
+                <w:rFonts w:ascii="Arial" w:hAnsi="Arial" w:cs="Arial"/>
+                <w:sz w:val="24"/>
+                <w:szCs w:val="24"/>
+              </w:rPr>
+              <w:t>grafo</w:t>
+            </w:r>
+            <w:r>
+              <w:rPr>
+                <w:rFonts w:ascii="Arial" w:hAnsi="Arial" w:cs="Arial"/>
+                <w:sz w:val="24"/>
+                <w:szCs w:val="24"/>
+              </w:rPr>
+              <w:t>}</w:t>
+            </w:r>
+          </w:p>
+        </w:tc>
+      </w:tr>
+    </w:tbl>
+    <w:p>
+      <w:pPr>
+        <w:rPr>
+          <w:rFonts w:ascii="Arial" w:hAnsi="Arial" w:cs="Arial"/>
+          <w:sz w:val="24"/>
+          <w:szCs w:val="24"/>
+        </w:rPr>
+      </w:pPr>
+    </w:p>
+    <w:p>
+      <w:pPr>
+        <w:rPr>
+          <w:rFonts w:ascii="Arial" w:hAnsi="Arial" w:cs="Arial"/>
+          <w:b/>
+          <w:bCs/>
+          <w:sz w:val="24"/>
+          <w:szCs w:val="24"/>
+        </w:rPr>
+      </w:pPr>
+      <w:r>
+        <w:rPr>
+          <w:rFonts w:ascii="Arial" w:hAnsi="Arial" w:cs="Arial"/>
+          <w:b/>
+          <w:bCs/>
+          <w:sz w:val="24"/>
+          <w:szCs w:val="24"/>
+        </w:rPr>
+        <w:t>Operaciones primitivas analizadoras.</w:t>
+      </w:r>
+    </w:p>
+    <w:tbl>
+      <w:tblPr>
+        <w:tblStyle w:val="Tablaconcuadrcula"/>
+        <w:tblW w:w="0" w:type="auto"/>
+        <w:tblLook w:val="04A0" w:firstRow="1" w:lastRow="0" w:firstColumn="1" w:lastColumn="0" w:noHBand="0" w:noVBand="1"/>
+      </w:tblPr>
+      <w:tblGrid>
+        <w:gridCol w:w="8828"/>
+      </w:tblGrid>
+      <w:tr>
+        <w:tc>
+          <w:tcPr>
+            <w:tcW w:w="8828" w:type="dxa"/>
+          </w:tcPr>
+          <w:p>
+            <w:pPr>
+              <w:rPr>
+                <w:rFonts w:ascii="Arial" w:hAnsi="Arial" w:cs="Arial"/>
+                <w:sz w:val="24"/>
+                <w:szCs w:val="24"/>
+              </w:rPr>
+            </w:pPr>
+            <w:r>
+              <w:rPr>
+                <w:rFonts w:ascii="Arial" w:hAnsi="Arial" w:cs="Arial"/>
+                <w:sz w:val="24"/>
+                <w:szCs w:val="24"/>
+              </w:rPr>
+              <w:t>EstaVacio()</w:t>
+            </w:r>
+          </w:p>
+          <w:p>
+            <w:pPr>
+              <w:rPr>
+                <w:rFonts w:ascii="Arial" w:hAnsi="Arial" w:cs="Arial"/>
+                <w:sz w:val="24"/>
+                <w:szCs w:val="24"/>
+              </w:rPr>
+            </w:pPr>
+          </w:p>
+          <w:p>
+            <w:pPr>
+              <w:rPr>
+                <w:rFonts w:ascii="Arial" w:hAnsi="Arial" w:cs="Arial"/>
+                <w:sz w:val="24"/>
+                <w:szCs w:val="24"/>
+              </w:rPr>
+            </w:pPr>
+            <w:r>
+              <w:rPr>
+                <w:rFonts w:ascii="Arial" w:hAnsi="Arial" w:cs="Arial"/>
+                <w:sz w:val="24"/>
+                <w:szCs w:val="24"/>
+              </w:rPr>
+              <w:t>“Comprueba si el grafo no posee vértices ni aristas”</w:t>
+            </w:r>
+          </w:p>
+          <w:p>
+            <w:pPr>
+              <w:rPr>
+                <w:rFonts w:ascii="Arial" w:hAnsi="Arial" w:cs="Arial"/>
+                <w:sz w:val="24"/>
+                <w:szCs w:val="24"/>
+              </w:rPr>
+            </w:pPr>
+          </w:p>
+          <w:p>
+            <w:pPr>
+              <w:rPr>
+                <w:rFonts w:ascii="Arial" w:eastAsiaTheme="minorEastAsia" w:hAnsi="Arial" w:cs="Arial"/>
+                <w:sz w:val="24"/>
+                <w:szCs w:val="24"/>
+              </w:rPr>
+            </w:pPr>
+            <w:r>
+              <w:rPr>
+                <w:rFonts w:ascii="Arial" w:hAnsi="Arial" w:cs="Arial"/>
+                <w:sz w:val="24"/>
+                <w:szCs w:val="24"/>
+              </w:rPr>
+              <w:t xml:space="preserve">{pre: </w:t>
+            </w:r>
+            <w:r>
+              <w:rPr>
+                <w:rFonts w:ascii="Arial" w:hAnsi="Arial" w:cs="Arial"/>
+                <w:sz w:val="24"/>
+                <w:szCs w:val="24"/>
+              </w:rPr>
+              <w:t xml:space="preserve">G </w:t>
+            </w:r>
+            <m:oMath>
+              <m:r>
+                <w:rPr>
+                  <w:rFonts w:ascii="Cambria Math" w:hAnsi="Cambria Math" w:cs="Arial"/>
+                  <w:sz w:val="24"/>
+                  <w:szCs w:val="24"/>
+                </w:rPr>
+                <m:t>≠</m:t>
+              </m:r>
+            </m:oMath>
+            <w:r>
+              <w:rPr>
+                <w:rFonts w:ascii="Arial" w:eastAsiaTheme="minorEastAsia" w:hAnsi="Arial" w:cs="Arial"/>
+                <w:sz w:val="24"/>
+                <w:szCs w:val="24"/>
+              </w:rPr>
+              <w:t xml:space="preserve"> NIL</w:t>
+            </w:r>
+            <w:r>
+              <w:rPr>
+                <w:rFonts w:ascii="Arial" w:eastAsiaTheme="minorEastAsia" w:hAnsi="Arial" w:cs="Arial"/>
+                <w:sz w:val="24"/>
+                <w:szCs w:val="24"/>
+              </w:rPr>
+              <w:t>}</w:t>
+            </w:r>
+          </w:p>
+          <w:p>
+            <w:pPr>
+              <w:rPr>
+                <w:rFonts w:ascii="Arial" w:eastAsiaTheme="minorEastAsia" w:hAnsi="Arial" w:cs="Arial"/>
+                <w:sz w:val="24"/>
+                <w:szCs w:val="24"/>
+              </w:rPr>
+            </w:pPr>
+          </w:p>
+          <w:p>
+            <w:pPr>
+              <w:rPr>
+                <w:rFonts w:ascii="Arial" w:hAnsi="Arial" w:cs="Arial"/>
+                <w:sz w:val="24"/>
+                <w:szCs w:val="24"/>
+              </w:rPr>
+            </w:pPr>
+            <w:r>
+              <w:rPr>
+                <w:rFonts w:ascii="Arial" w:eastAsiaTheme="minorEastAsia" w:hAnsi="Arial" w:cs="Arial"/>
+                <w:sz w:val="24"/>
+                <w:szCs w:val="24"/>
+              </w:rPr>
+              <w:t>{post: Retorna TRUE si el grafo este vacío. De lo contrario retorna FALSE.</w:t>
+            </w:r>
+          </w:p>
+        </w:tc>
+      </w:tr>
+    </w:tbl>
+    <w:p>
+      <w:pPr>
+        <w:rPr>
+          <w:rFonts w:ascii="Arial" w:hAnsi="Arial" w:cs="Arial"/>
+          <w:sz w:val="24"/>
+          <w:szCs w:val="24"/>
+        </w:rPr>
+      </w:pPr>
+    </w:p>
+    <w:tbl>
+      <w:tblPr>
+        <w:tblStyle w:val="Tablaconcuadrcula"/>
+        <w:tblW w:w="0" w:type="auto"/>
+        <w:tblLook w:val="04A0" w:firstRow="1" w:lastRow="0" w:firstColumn="1" w:lastColumn="0" w:noHBand="0" w:noVBand="1"/>
+      </w:tblPr>
+      <w:tblGrid>
+        <w:gridCol w:w="8828"/>
+      </w:tblGrid>
+      <w:tr>
+        <w:tc>
+          <w:tcPr>
+            <w:tcW w:w="8828" w:type="dxa"/>
+          </w:tcPr>
+          <w:p>
+            <w:pPr>
+              <w:rPr>
+                <w:rFonts w:ascii="Arial" w:hAnsi="Arial" w:cs="Arial"/>
+                <w:sz w:val="24"/>
+                <w:szCs w:val="24"/>
+              </w:rPr>
+            </w:pPr>
+            <w:r>
+              <w:rPr>
+                <w:rFonts w:ascii="Arial" w:hAnsi="Arial" w:cs="Arial"/>
+                <w:sz w:val="24"/>
+                <w:szCs w:val="24"/>
+              </w:rPr>
+              <w:t>RetornarAristas()</w:t>
+            </w:r>
+          </w:p>
+          <w:p>
+            <w:pPr>
+              <w:rPr>
+                <w:rFonts w:ascii="Arial" w:hAnsi="Arial" w:cs="Arial"/>
+                <w:sz w:val="24"/>
+                <w:szCs w:val="24"/>
+              </w:rPr>
+            </w:pPr>
+          </w:p>
+          <w:p>
+            <w:pPr>
+              <w:rPr>
+                <w:rFonts w:ascii="Arial" w:hAnsi="Arial" w:cs="Arial"/>
+                <w:sz w:val="24"/>
+                <w:szCs w:val="24"/>
+              </w:rPr>
+            </w:pPr>
+            <w:r>
+              <w:rPr>
+                <w:rFonts w:ascii="Arial" w:hAnsi="Arial" w:cs="Arial"/>
+                <w:sz w:val="24"/>
+                <w:szCs w:val="24"/>
+              </w:rPr>
+              <w:t>“Retorna el numero de aristas de un grafo”</w:t>
+            </w:r>
+          </w:p>
+          <w:p>
+            <w:pPr>
+              <w:rPr>
+                <w:rFonts w:ascii="Arial" w:hAnsi="Arial" w:cs="Arial"/>
+                <w:sz w:val="24"/>
+                <w:szCs w:val="24"/>
+              </w:rPr>
+            </w:pPr>
+          </w:p>
+          <w:p>
+            <w:pPr>
+              <w:rPr>
+                <w:rFonts w:ascii="Arial" w:eastAsiaTheme="minorEastAsia" w:hAnsi="Arial" w:cs="Arial"/>
+                <w:sz w:val="24"/>
+                <w:szCs w:val="24"/>
+              </w:rPr>
+            </w:pPr>
+            <w:r>
+              <w:rPr>
+                <w:rFonts w:ascii="Arial" w:hAnsi="Arial" w:cs="Arial"/>
+                <w:sz w:val="24"/>
+                <w:szCs w:val="24"/>
+              </w:rPr>
+              <w:t xml:space="preserve">{pre: </w:t>
+            </w:r>
+            <w:r>
+              <w:rPr>
+                <w:rFonts w:ascii="Arial" w:hAnsi="Arial" w:cs="Arial"/>
+                <w:sz w:val="24"/>
+                <w:szCs w:val="24"/>
+              </w:rPr>
+              <w:t xml:space="preserve">G </w:t>
+            </w:r>
+            <m:oMath>
+              <m:r>
+                <w:rPr>
+                  <w:rFonts w:ascii="Cambria Math" w:hAnsi="Cambria Math" w:cs="Arial"/>
+                  <w:sz w:val="24"/>
+                  <w:szCs w:val="24"/>
+                </w:rPr>
+                <m:t>≠</m:t>
+              </m:r>
+            </m:oMath>
+            <w:r>
+              <w:rPr>
+                <w:rFonts w:ascii="Arial" w:eastAsiaTheme="minorEastAsia" w:hAnsi="Arial" w:cs="Arial"/>
+                <w:sz w:val="24"/>
+                <w:szCs w:val="24"/>
+              </w:rPr>
+              <w:t xml:space="preserve"> NIL</w:t>
+            </w:r>
+            <w:r>
+              <w:rPr>
+                <w:rFonts w:ascii="Arial" w:eastAsiaTheme="minorEastAsia" w:hAnsi="Arial" w:cs="Arial"/>
+                <w:sz w:val="24"/>
+                <w:szCs w:val="24"/>
+              </w:rPr>
+              <w:t>}</w:t>
+            </w:r>
+          </w:p>
+          <w:p>
+            <w:pPr>
+              <w:rPr>
+                <w:rFonts w:ascii="Arial" w:eastAsiaTheme="minorEastAsia" w:hAnsi="Arial" w:cs="Arial"/>
+                <w:sz w:val="24"/>
+                <w:szCs w:val="24"/>
+              </w:rPr>
+            </w:pPr>
+          </w:p>
+          <w:p>
+            <w:pPr>
+              <w:rPr>
+                <w:rFonts w:ascii="Arial" w:hAnsi="Arial" w:cs="Arial"/>
+                <w:sz w:val="24"/>
+                <w:szCs w:val="24"/>
+              </w:rPr>
+            </w:pPr>
+            <w:r>
+              <w:rPr>
+                <w:rFonts w:ascii="Arial" w:eastAsiaTheme="minorEastAsia" w:hAnsi="Arial" w:cs="Arial"/>
+                <w:sz w:val="24"/>
+                <w:szCs w:val="24"/>
+              </w:rPr>
+              <w:t>{post: Retorna el número de aristas del grafo. De lo contrario, retorna 0}</w:t>
+            </w:r>
+            <w:r>
+              <w:rPr>
+                <w:rFonts w:ascii="Arial" w:hAnsi="Arial" w:cs="Arial"/>
+                <w:sz w:val="24"/>
+                <w:szCs w:val="24"/>
+              </w:rPr>
+              <w:t xml:space="preserve"> </w:t>
+            </w:r>
+          </w:p>
+        </w:tc>
+      </w:tr>
+    </w:tbl>
+    <w:p>
+      <w:pPr>
+        <w:rPr>
+          <w:rFonts w:ascii="Arial" w:hAnsi="Arial" w:cs="Arial"/>
+          <w:sz w:val="24"/>
+          <w:szCs w:val="24"/>
+        </w:rPr>
+      </w:pPr>
+    </w:p>
+    <w:tbl>
+      <w:tblPr>
+        <w:tblStyle w:val="Tablaconcuadrcula"/>
+        <w:tblW w:w="0" w:type="auto"/>
+        <w:tblLook w:val="04A0" w:firstRow="1" w:lastRow="0" w:firstColumn="1" w:lastColumn="0" w:noHBand="0" w:noVBand="1"/>
+      </w:tblPr>
+      <w:tblGrid>
+        <w:gridCol w:w="8828"/>
+      </w:tblGrid>
+      <w:tr>
+        <w:tc>
+          <w:tcPr>
+            <w:tcW w:w="8828" w:type="dxa"/>
+          </w:tcPr>
+          <w:p>
+            <w:pPr>
+              <w:rPr>
+                <w:rFonts w:ascii="Arial" w:hAnsi="Arial" w:cs="Arial"/>
+                <w:sz w:val="24"/>
+                <w:szCs w:val="24"/>
+              </w:rPr>
+            </w:pPr>
+            <w:r>
+              <w:rPr>
+                <w:rFonts w:ascii="Arial" w:hAnsi="Arial" w:cs="Arial"/>
+                <w:sz w:val="24"/>
+                <w:szCs w:val="24"/>
+              </w:rPr>
+              <w:t>RetornarVertices()</w:t>
+            </w:r>
+          </w:p>
+          <w:p>
+            <w:pPr>
+              <w:rPr>
+                <w:rFonts w:ascii="Arial" w:hAnsi="Arial" w:cs="Arial"/>
+                <w:sz w:val="24"/>
+                <w:szCs w:val="24"/>
+              </w:rPr>
+            </w:pPr>
+          </w:p>
+          <w:p>
+            <w:pPr>
+              <w:rPr>
+                <w:rFonts w:ascii="Arial" w:hAnsi="Arial" w:cs="Arial"/>
+                <w:sz w:val="24"/>
+                <w:szCs w:val="24"/>
+              </w:rPr>
+            </w:pPr>
+            <w:r>
+              <w:rPr>
+                <w:rFonts w:ascii="Arial" w:hAnsi="Arial" w:cs="Arial"/>
+                <w:sz w:val="24"/>
+                <w:szCs w:val="24"/>
+              </w:rPr>
+              <w:t>“Retorna el número de vértices de un grafo”</w:t>
+            </w:r>
+          </w:p>
+          <w:p>
+            <w:pPr>
+              <w:rPr>
+                <w:rFonts w:ascii="Arial" w:hAnsi="Arial" w:cs="Arial"/>
+                <w:sz w:val="24"/>
+                <w:szCs w:val="24"/>
+              </w:rPr>
+            </w:pPr>
+          </w:p>
+          <w:p>
+            <w:pPr>
+              <w:rPr>
+                <w:rFonts w:ascii="Arial" w:eastAsiaTheme="minorEastAsia" w:hAnsi="Arial" w:cs="Arial"/>
+                <w:sz w:val="24"/>
+                <w:szCs w:val="24"/>
+              </w:rPr>
+            </w:pPr>
+            <w:r>
+              <w:rPr>
+                <w:rFonts w:ascii="Arial" w:hAnsi="Arial" w:cs="Arial"/>
+                <w:sz w:val="24"/>
+                <w:szCs w:val="24"/>
+              </w:rPr>
+              <w:t xml:space="preserve">{pre: G </w:t>
+            </w:r>
+            <m:oMath>
+              <m:r>
+                <w:rPr>
+                  <w:rFonts w:ascii="Cambria Math" w:hAnsi="Cambria Math" w:cs="Arial"/>
+                  <w:sz w:val="24"/>
+                  <w:szCs w:val="24"/>
+                </w:rPr>
+                <m:t>≠</m:t>
+              </m:r>
+            </m:oMath>
+            <w:r>
+              <w:rPr>
+                <w:rFonts w:ascii="Arial" w:eastAsiaTheme="minorEastAsia" w:hAnsi="Arial" w:cs="Arial"/>
+                <w:sz w:val="24"/>
+                <w:szCs w:val="24"/>
+              </w:rPr>
+              <w:t xml:space="preserve"> NIL}</w:t>
+            </w:r>
+          </w:p>
+          <w:p>
+            <w:pPr>
+              <w:rPr>
+                <w:rFonts w:ascii="Arial" w:hAnsi="Arial" w:cs="Arial"/>
+                <w:sz w:val="24"/>
+                <w:szCs w:val="24"/>
+              </w:rPr>
+            </w:pPr>
+          </w:p>
+          <w:p>
+            <w:pPr>
+              <w:rPr>
+                <w:rFonts w:ascii="Arial" w:hAnsi="Arial" w:cs="Arial"/>
+                <w:sz w:val="24"/>
+                <w:szCs w:val="24"/>
+              </w:rPr>
+            </w:pPr>
+            <w:r>
+              <w:rPr>
+                <w:rFonts w:ascii="Arial" w:hAnsi="Arial" w:cs="Arial"/>
+                <w:sz w:val="24"/>
+                <w:szCs w:val="24"/>
+              </w:rPr>
+              <w:t>{post: Retorna el número de vértices del grafo. De lo contrario, retorna 0}</w:t>
+            </w:r>
+          </w:p>
+        </w:tc>
+      </w:tr>
+    </w:tbl>
+    <w:p>
+      <w:pPr>
+        <w:rPr>
+          <w:rFonts w:ascii="Arial" w:hAnsi="Arial" w:cs="Arial"/>
+          <w:sz w:val="24"/>
+          <w:szCs w:val="24"/>
+        </w:rPr>
+      </w:pPr>
+    </w:p>
+    <w:tbl>
+      <w:tblPr>
+        <w:tblStyle w:val="Tablaconcuadrcula"/>
+        <w:tblW w:w="0" w:type="auto"/>
+        <w:tblLook w:val="04A0" w:firstRow="1" w:lastRow="0" w:firstColumn="1" w:lastColumn="0" w:noHBand="0" w:noVBand="1"/>
+      </w:tblPr>
+      <w:tblGrid>
+        <w:gridCol w:w="8828"/>
+      </w:tblGrid>
+      <w:tr>
+        <w:tc>
+          <w:tcPr>
+            <w:tcW w:w="8828" w:type="dxa"/>
+          </w:tcPr>
+          <w:p>
+            <w:pPr>
+              <w:rPr>
+                <w:rFonts w:ascii="Arial" w:hAnsi="Arial" w:cs="Arial"/>
+                <w:sz w:val="24"/>
+                <w:szCs w:val="24"/>
+              </w:rPr>
+            </w:pPr>
+            <w:r>
+              <w:rPr>
+                <w:rFonts w:ascii="Arial" w:hAnsi="Arial" w:cs="Arial"/>
+                <w:sz w:val="24"/>
+                <w:szCs w:val="24"/>
+              </w:rPr>
+              <w:t>EsDirigido()</w:t>
+            </w:r>
+          </w:p>
+          <w:p>
+            <w:pPr>
+              <w:rPr>
+                <w:rFonts w:ascii="Arial" w:hAnsi="Arial" w:cs="Arial"/>
+                <w:sz w:val="24"/>
+                <w:szCs w:val="24"/>
+              </w:rPr>
+            </w:pPr>
+          </w:p>
+          <w:p>
+            <w:pPr>
+              <w:rPr>
+                <w:rFonts w:ascii="Arial" w:hAnsi="Arial" w:cs="Arial"/>
+                <w:sz w:val="24"/>
+                <w:szCs w:val="24"/>
+              </w:rPr>
+            </w:pPr>
+            <w:r>
+              <w:rPr>
+                <w:rFonts w:ascii="Arial" w:hAnsi="Arial" w:cs="Arial"/>
+                <w:sz w:val="24"/>
+                <w:szCs w:val="24"/>
+              </w:rPr>
+              <w:t>“Retorna un valor booleano indicando si el grafo es dirigido”</w:t>
+            </w:r>
+          </w:p>
+          <w:p>
+            <w:pPr>
+              <w:rPr>
+                <w:rFonts w:ascii="Arial" w:hAnsi="Arial" w:cs="Arial"/>
+                <w:sz w:val="24"/>
+                <w:szCs w:val="24"/>
+              </w:rPr>
+            </w:pPr>
+          </w:p>
+          <w:p>
+            <w:pPr>
+              <w:rPr>
+                <w:rFonts w:ascii="Arial" w:eastAsiaTheme="minorEastAsia" w:hAnsi="Arial" w:cs="Arial"/>
+                <w:sz w:val="24"/>
+                <w:szCs w:val="24"/>
+              </w:rPr>
+            </w:pPr>
+            <w:r>
+              <w:rPr>
+                <w:rFonts w:ascii="Arial" w:hAnsi="Arial" w:cs="Arial"/>
+                <w:sz w:val="24"/>
+                <w:szCs w:val="24"/>
+              </w:rPr>
+              <w:t>{</w:t>
+            </w:r>
+            <w:r>
+              <w:rPr>
+                <w:rFonts w:ascii="Arial" w:hAnsi="Arial" w:cs="Arial"/>
+                <w:sz w:val="24"/>
+                <w:szCs w:val="24"/>
+              </w:rPr>
+              <w:t xml:space="preserve">pre: G </w:t>
+            </w:r>
+            <m:oMath>
+              <m:r>
+                <w:rPr>
+                  <w:rFonts w:ascii="Cambria Math" w:hAnsi="Cambria Math" w:cs="Arial"/>
+                  <w:sz w:val="24"/>
+                  <w:szCs w:val="24"/>
+                </w:rPr>
+                <m:t>≠</m:t>
+              </m:r>
+            </m:oMath>
+            <w:r>
+              <w:rPr>
+                <w:rFonts w:ascii="Arial" w:eastAsiaTheme="minorEastAsia" w:hAnsi="Arial" w:cs="Arial"/>
+                <w:sz w:val="24"/>
+                <w:szCs w:val="24"/>
+              </w:rPr>
+              <w:t xml:space="preserve"> NIL}</w:t>
+            </w:r>
+          </w:p>
+          <w:p>
+            <w:pPr>
+              <w:rPr>
+                <w:rFonts w:ascii="Arial" w:hAnsi="Arial" w:cs="Arial"/>
+                <w:sz w:val="24"/>
+                <w:szCs w:val="24"/>
+              </w:rPr>
+            </w:pPr>
+            <w:r>
+              <w:rPr>
+                <w:rFonts w:ascii="Arial" w:hAnsi="Arial" w:cs="Arial"/>
+                <w:sz w:val="24"/>
+                <w:szCs w:val="24"/>
+              </w:rPr>
+              <w:t>{post: Retorna TRUE si el grafo es dirigido. De lo contrario, retorna FALSE}</w:t>
+            </w:r>
+          </w:p>
+        </w:tc>
+      </w:tr>
+    </w:tbl>
+    <w:p>
+      <w:pPr>
+        <w:rPr>
+          <w:rFonts w:ascii="Arial" w:hAnsi="Arial" w:cs="Arial"/>
+          <w:sz w:val="24"/>
+          <w:szCs w:val="24"/>
+        </w:rPr>
+      </w:pPr>
+    </w:p>
+    <w:tbl>
+      <w:tblPr>
+        <w:tblStyle w:val="Tablaconcuadrcula"/>
+        <w:tblW w:w="0" w:type="auto"/>
+        <w:tblLook w:val="04A0" w:firstRow="1" w:lastRow="0" w:firstColumn="1" w:lastColumn="0" w:noHBand="0" w:noVBand="1"/>
+      </w:tblPr>
+      <w:tblGrid>
+        <w:gridCol w:w="8828"/>
+      </w:tblGrid>
+      <w:tr>
+        <w:tc>
+          <w:tcPr>
+            <w:tcW w:w="8828" w:type="dxa"/>
+          </w:tcPr>
+          <w:p>
+            <w:pPr>
+              <w:rPr>
+                <w:rFonts w:ascii="Arial" w:hAnsi="Arial" w:cs="Arial"/>
+                <w:sz w:val="24"/>
+                <w:szCs w:val="24"/>
+              </w:rPr>
+            </w:pPr>
+            <w:r>
+              <w:rPr>
+                <w:rFonts w:ascii="Arial" w:hAnsi="Arial" w:cs="Arial"/>
+                <w:sz w:val="24"/>
+                <w:szCs w:val="24"/>
+              </w:rPr>
+              <w:t>DarPeso()</w:t>
+            </w:r>
+          </w:p>
+          <w:p>
+            <w:pPr>
+              <w:rPr>
+                <w:rFonts w:ascii="Arial" w:hAnsi="Arial" w:cs="Arial"/>
+                <w:sz w:val="24"/>
+                <w:szCs w:val="24"/>
+              </w:rPr>
+            </w:pPr>
+          </w:p>
+          <w:p>
+            <w:pPr>
+              <w:rPr>
+                <w:rFonts w:ascii="Arial" w:hAnsi="Arial" w:cs="Arial"/>
+                <w:sz w:val="24"/>
+                <w:szCs w:val="24"/>
+              </w:rPr>
+            </w:pPr>
+            <w:r>
+              <w:rPr>
+                <w:rFonts w:ascii="Arial" w:hAnsi="Arial" w:cs="Arial"/>
+                <w:sz w:val="24"/>
+                <w:szCs w:val="24"/>
+              </w:rPr>
+              <w:t>“Retorna el peso de una arista”</w:t>
+            </w:r>
+          </w:p>
+          <w:p>
+            <w:pPr>
+              <w:rPr>
+                <w:rFonts w:ascii="Arial" w:hAnsi="Arial" w:cs="Arial"/>
+                <w:sz w:val="24"/>
+                <w:szCs w:val="24"/>
+              </w:rPr>
+            </w:pPr>
+          </w:p>
+          <w:p>
+            <w:pPr>
+              <w:rPr>
+                <w:rFonts w:ascii="Arial" w:eastAsiaTheme="minorEastAsia" w:hAnsi="Arial" w:cs="Arial"/>
+                <w:sz w:val="24"/>
+                <w:szCs w:val="24"/>
+              </w:rPr>
+            </w:pPr>
+            <w:r>
+              <w:rPr>
+                <w:rFonts w:ascii="Arial" w:hAnsi="Arial" w:cs="Arial"/>
+                <w:sz w:val="24"/>
+                <w:szCs w:val="24"/>
+              </w:rPr>
+              <w:t xml:space="preserve">{pre: E </w:t>
+            </w:r>
+            <m:oMath>
+              <m:r>
+                <w:rPr>
+                  <w:rFonts w:ascii="Cambria Math" w:hAnsi="Cambria Math" w:cs="Arial"/>
+                  <w:sz w:val="24"/>
+                  <w:szCs w:val="24"/>
+                </w:rPr>
+                <m:t>≠</m:t>
+              </m:r>
+            </m:oMath>
+            <w:r>
+              <w:rPr>
+                <w:rFonts w:ascii="Arial" w:eastAsiaTheme="minorEastAsia" w:hAnsi="Arial" w:cs="Arial"/>
+                <w:sz w:val="24"/>
+                <w:szCs w:val="24"/>
+              </w:rPr>
+              <w:t xml:space="preserve"> NIL}</w:t>
+            </w:r>
+          </w:p>
+          <w:p>
+            <w:pPr>
+              <w:rPr>
+                <w:rFonts w:ascii="Arial" w:eastAsiaTheme="minorEastAsia" w:hAnsi="Arial" w:cs="Arial"/>
+                <w:sz w:val="24"/>
+                <w:szCs w:val="24"/>
+              </w:rPr>
+            </w:pPr>
+          </w:p>
+          <w:p>
+            <w:pPr>
+              <w:rPr>
+                <w:rFonts w:ascii="Arial" w:hAnsi="Arial" w:cs="Arial"/>
+                <w:sz w:val="24"/>
+                <w:szCs w:val="24"/>
+              </w:rPr>
+            </w:pPr>
+            <w:r>
+              <w:rPr>
+                <w:rFonts w:ascii="Arial" w:eastAsiaTheme="minorEastAsia" w:hAnsi="Arial" w:cs="Arial"/>
+                <w:sz w:val="24"/>
+                <w:szCs w:val="24"/>
+              </w:rPr>
+              <w:t>{post: Retorna el peso de la arista. De lo contrario, retorna 0}</w:t>
+            </w:r>
           </w:p>
         </w:tc>
       </w:tr>
@@ -1228,6 +2804,16 @@
       <w:contextualSpacing/>
     </w:pPr>
   </w:style>
+  <w:style w:type="character" w:styleId="Textodelmarcadordeposicin">
+    <w:name w:val="Placeholder Text"/>
+    <w:basedOn w:val="Fuentedeprrafopredeter"/>
+    <w:uiPriority w:val="99"/>
+    <w:semiHidden/>
+    <w:rsid w:val="003C5BFA"/>
+    <w:rPr>
+      <w:color w:val="808080"/>
+    </w:rPr>
+  </w:style>
 </w:styles>
 </file>
 

</xml_diff>

<commit_message>
Added some fixes to the primitive operations.
</commit_message>
<xml_diff>
--- a/docs/TAD Grafo.docx
+++ b/docs/TAD Grafo.docx
@@ -792,7 +792,23 @@
                 <w:sz w:val="24"/>
                 <w:szCs w:val="24"/>
               </w:rPr>
-              <w:t>AgregarVertice()</w:t>
+              <w:t>AgregarVertice(</w:t>
+            </w:r>
+            <w:r>
+              <w:rPr>
+                <w:rFonts w:ascii="Arial" w:hAnsi="Arial" w:cs="Arial"/>
+                <w:sz w:val="24"/>
+                <w:szCs w:val="24"/>
+              </w:rPr>
+              <w:t>Grafo, vértice</w:t>
+            </w:r>
+            <w:r>
+              <w:rPr>
+                <w:rFonts w:ascii="Arial" w:hAnsi="Arial" w:cs="Arial"/>
+                <w:sz w:val="24"/>
+                <w:szCs w:val="24"/>
+              </w:rPr>
+              <w:t>)</w:t>
             </w:r>
           </w:p>
           <w:p>
@@ -940,7 +956,23 @@
                 <w:sz w:val="24"/>
                 <w:szCs w:val="24"/>
               </w:rPr>
-              <w:t>AgregarArista()</w:t>
+              <w:t>AgregarArista(</w:t>
+            </w:r>
+            <w:r>
+              <w:rPr>
+                <w:rFonts w:ascii="Arial" w:hAnsi="Arial" w:cs="Arial"/>
+                <w:sz w:val="24"/>
+                <w:szCs w:val="24"/>
+              </w:rPr>
+              <w:t>Grafo, arista</w:t>
+            </w:r>
+            <w:r>
+              <w:rPr>
+                <w:rFonts w:ascii="Arial" w:hAnsi="Arial" w:cs="Arial"/>
+                <w:sz w:val="24"/>
+                <w:szCs w:val="24"/>
+              </w:rPr>
+              <w:t>)</w:t>
             </w:r>
           </w:p>
           <w:p>
@@ -992,15 +1024,7 @@
                 <w:sz w:val="24"/>
                 <w:szCs w:val="24"/>
               </w:rPr>
-              <w:t xml:space="preserve">{pre: </w:t>
-            </w:r>
-            <w:r>
-              <w:rPr>
-                <w:rFonts w:ascii="Arial" w:hAnsi="Arial" w:cs="Arial"/>
-                <w:sz w:val="24"/>
-                <w:szCs w:val="24"/>
-              </w:rPr>
-              <w:t xml:space="preserve">G </w:t>
+              <w:t xml:space="preserve">{pre: G </w:t>
             </w:r>
             <m:oMath>
               <m:r>
@@ -1116,7 +1140,23 @@
                 <w:sz w:val="24"/>
                 <w:szCs w:val="24"/>
               </w:rPr>
-              <w:t>EliminarVertice()</w:t>
+              <w:t>EliminarVertice(</w:t>
+            </w:r>
+            <w:r>
+              <w:rPr>
+                <w:rFonts w:ascii="Arial" w:hAnsi="Arial" w:cs="Arial"/>
+                <w:sz w:val="24"/>
+                <w:szCs w:val="24"/>
+              </w:rPr>
+              <w:t>Grafo, vértice</w:t>
+            </w:r>
+            <w:r>
+              <w:rPr>
+                <w:rFonts w:ascii="Arial" w:hAnsi="Arial" w:cs="Arial"/>
+                <w:sz w:val="24"/>
+                <w:szCs w:val="24"/>
+              </w:rPr>
+              <w:t>)</w:t>
             </w:r>
           </w:p>
           <w:p>
@@ -1263,81 +1303,49 @@
                 <w:sz w:val="24"/>
                 <w:szCs w:val="24"/>
               </w:rPr>
-              <w:t>Eliminar</w:t>
-            </w:r>
-            <w:r>
-              <w:rPr>
-                <w:rFonts w:ascii="Arial" w:hAnsi="Arial" w:cs="Arial"/>
-                <w:sz w:val="24"/>
-                <w:szCs w:val="24"/>
-              </w:rPr>
-              <w:t>Arista</w:t>
-            </w:r>
-            <w:r>
-              <w:rPr>
-                <w:rFonts w:ascii="Arial" w:hAnsi="Arial" w:cs="Arial"/>
-                <w:sz w:val="24"/>
-                <w:szCs w:val="24"/>
-              </w:rPr>
-              <w:t>()</w:t>
-            </w:r>
-          </w:p>
-          <w:p>
-            <w:pPr>
-              <w:rPr>
-                <w:rFonts w:ascii="Arial" w:hAnsi="Arial" w:cs="Arial"/>
-                <w:sz w:val="24"/>
-                <w:szCs w:val="24"/>
-              </w:rPr>
-            </w:pPr>
-          </w:p>
-          <w:p>
-            <w:pPr>
-              <w:rPr>
-                <w:rFonts w:ascii="Arial" w:hAnsi="Arial" w:cs="Arial"/>
-                <w:sz w:val="24"/>
-                <w:szCs w:val="24"/>
-              </w:rPr>
-            </w:pPr>
-            <w:r>
-              <w:rPr>
-                <w:rFonts w:ascii="Arial" w:hAnsi="Arial" w:cs="Arial"/>
-                <w:sz w:val="24"/>
-                <w:szCs w:val="24"/>
-              </w:rPr>
-              <w:t>“Elimina un</w:t>
-            </w:r>
-            <w:r>
-              <w:rPr>
-                <w:rFonts w:ascii="Arial" w:hAnsi="Arial" w:cs="Arial"/>
-                <w:sz w:val="24"/>
-                <w:szCs w:val="24"/>
-              </w:rPr>
-              <w:t>a</w:t>
-            </w:r>
-            <w:r>
-              <w:rPr>
-                <w:rFonts w:ascii="Arial" w:hAnsi="Arial" w:cs="Arial"/>
-                <w:sz w:val="24"/>
-                <w:szCs w:val="24"/>
-              </w:rPr>
-              <w:t xml:space="preserve"> </w:t>
-            </w:r>
-            <w:r>
-              <w:rPr>
-                <w:rFonts w:ascii="Arial" w:hAnsi="Arial" w:cs="Arial"/>
-                <w:sz w:val="24"/>
-                <w:szCs w:val="24"/>
-              </w:rPr>
-              <w:t>arista</w:t>
-            </w:r>
-            <w:r>
-              <w:rPr>
-                <w:rFonts w:ascii="Arial" w:hAnsi="Arial" w:cs="Arial"/>
-                <w:sz w:val="24"/>
-                <w:szCs w:val="24"/>
-              </w:rPr>
-              <w:t xml:space="preserve"> de un grafo”</w:t>
+              <w:t>EliminarArista(</w:t>
+            </w:r>
+            <w:r>
+              <w:rPr>
+                <w:rFonts w:ascii="Arial" w:hAnsi="Arial" w:cs="Arial"/>
+                <w:sz w:val="24"/>
+                <w:szCs w:val="24"/>
+              </w:rPr>
+              <w:t>Grafo, arista</w:t>
+            </w:r>
+            <w:r>
+              <w:rPr>
+                <w:rFonts w:ascii="Arial" w:hAnsi="Arial" w:cs="Arial"/>
+                <w:sz w:val="24"/>
+                <w:szCs w:val="24"/>
+              </w:rPr>
+              <w:t>)</w:t>
+            </w:r>
+          </w:p>
+          <w:p>
+            <w:pPr>
+              <w:rPr>
+                <w:rFonts w:ascii="Arial" w:hAnsi="Arial" w:cs="Arial"/>
+                <w:sz w:val="24"/>
+                <w:szCs w:val="24"/>
+              </w:rPr>
+            </w:pPr>
+          </w:p>
+          <w:p>
+            <w:pPr>
+              <w:rPr>
+                <w:rFonts w:ascii="Arial" w:hAnsi="Arial" w:cs="Arial"/>
+                <w:sz w:val="24"/>
+                <w:szCs w:val="24"/>
+              </w:rPr>
+            </w:pPr>
+            <w:r>
+              <w:rPr>
+                <w:rFonts w:ascii="Arial" w:hAnsi="Arial" w:cs="Arial"/>
+                <w:sz w:val="24"/>
+                <w:szCs w:val="24"/>
+              </w:rPr>
+              <w:t>“Elimina una arista de un grafo”</w:t>
             </w:r>
           </w:p>
           <w:p>
@@ -1415,39 +1423,7 @@
                 <w:sz w:val="24"/>
                 <w:szCs w:val="24"/>
               </w:rPr>
-              <w:t>{post: Elimina un</w:t>
-            </w:r>
-            <w:r>
-              <w:rPr>
-                <w:rFonts w:ascii="Arial" w:hAnsi="Arial" w:cs="Arial"/>
-                <w:sz w:val="24"/>
-                <w:szCs w:val="24"/>
-              </w:rPr>
-              <w:t>a</w:t>
-            </w:r>
-            <w:r>
-              <w:rPr>
-                <w:rFonts w:ascii="Arial" w:hAnsi="Arial" w:cs="Arial"/>
-                <w:sz w:val="24"/>
-                <w:szCs w:val="24"/>
-              </w:rPr>
-              <w:t xml:space="preserve"> arista del </w:t>
-            </w:r>
-            <w:r>
-              <w:rPr>
-                <w:rFonts w:ascii="Arial" w:hAnsi="Arial" w:cs="Arial"/>
-                <w:sz w:val="24"/>
-                <w:szCs w:val="24"/>
-              </w:rPr>
-              <w:t>grafo</w:t>
-            </w:r>
-            <w:r>
-              <w:rPr>
-                <w:rFonts w:ascii="Arial" w:hAnsi="Arial" w:cs="Arial"/>
-                <w:sz w:val="24"/>
-                <w:szCs w:val="24"/>
-              </w:rPr>
-              <w:t>}</w:t>
+              <w:t>{post: Elimina una arista del grafo}</w:t>
             </w:r>
           </w:p>
         </w:tc>
@@ -1511,7 +1487,23 @@
                 <w:sz w:val="24"/>
                 <w:szCs w:val="24"/>
               </w:rPr>
-              <w:t>EstaVacio()</w:t>
+              <w:t>EstaVacio(</w:t>
+            </w:r>
+            <w:r>
+              <w:rPr>
+                <w:rFonts w:ascii="Arial" w:hAnsi="Arial" w:cs="Arial"/>
+                <w:sz w:val="24"/>
+                <w:szCs w:val="24"/>
+              </w:rPr>
+              <w:t>Grafo</w:t>
+            </w:r>
+            <w:r>
+              <w:rPr>
+                <w:rFonts w:ascii="Arial" w:hAnsi="Arial" w:cs="Arial"/>
+                <w:sz w:val="24"/>
+                <w:szCs w:val="24"/>
+              </w:rPr>
+              <w:t>)</w:t>
             </w:r>
           </w:p>
           <w:p>
@@ -1563,15 +1555,7 @@
                 <w:sz w:val="24"/>
                 <w:szCs w:val="24"/>
               </w:rPr>
-              <w:t xml:space="preserve">{pre: </w:t>
-            </w:r>
-            <w:r>
-              <w:rPr>
-                <w:rFonts w:ascii="Arial" w:hAnsi="Arial" w:cs="Arial"/>
-                <w:sz w:val="24"/>
-                <w:szCs w:val="24"/>
-              </w:rPr>
-              <w:t xml:space="preserve">G </w:t>
+              <w:t xml:space="preserve">{pre: G </w:t>
             </w:r>
             <m:oMath>
               <m:r>
@@ -1589,15 +1573,7 @@
                 <w:sz w:val="24"/>
                 <w:szCs w:val="24"/>
               </w:rPr>
-              <w:t xml:space="preserve"> NIL</w:t>
-            </w:r>
-            <w:r>
-              <w:rPr>
-                <w:rFonts w:ascii="Arial" w:eastAsiaTheme="minorEastAsia" w:hAnsi="Arial" w:cs="Arial"/>
-                <w:sz w:val="24"/>
-                <w:szCs w:val="24"/>
-              </w:rPr>
-              <w:t>}</w:t>
+              <w:t xml:space="preserve"> NIL}</w:t>
             </w:r>
           </w:p>
           <w:p>
@@ -1666,33 +1642,65 @@
                 <w:sz w:val="24"/>
                 <w:szCs w:val="24"/>
               </w:rPr>
-              <w:t>RetornarAristas()</w:t>
-            </w:r>
-          </w:p>
-          <w:p>
-            <w:pPr>
-              <w:rPr>
-                <w:rFonts w:ascii="Arial" w:hAnsi="Arial" w:cs="Arial"/>
-                <w:sz w:val="24"/>
-                <w:szCs w:val="24"/>
-              </w:rPr>
-            </w:pPr>
-          </w:p>
-          <w:p>
-            <w:pPr>
-              <w:rPr>
-                <w:rFonts w:ascii="Arial" w:hAnsi="Arial" w:cs="Arial"/>
-                <w:sz w:val="24"/>
-                <w:szCs w:val="24"/>
-              </w:rPr>
-            </w:pPr>
-            <w:r>
-              <w:rPr>
-                <w:rFonts w:ascii="Arial" w:hAnsi="Arial" w:cs="Arial"/>
-                <w:sz w:val="24"/>
-                <w:szCs w:val="24"/>
-              </w:rPr>
-              <w:t>“Retorna el numero de aristas de un grafo”</w:t>
+              <w:t>RetornarAristas(</w:t>
+            </w:r>
+            <w:r>
+              <w:rPr>
+                <w:rFonts w:ascii="Arial" w:hAnsi="Arial" w:cs="Arial"/>
+                <w:sz w:val="24"/>
+                <w:szCs w:val="24"/>
+              </w:rPr>
+              <w:t>Grafo</w:t>
+            </w:r>
+            <w:r>
+              <w:rPr>
+                <w:rFonts w:ascii="Arial" w:hAnsi="Arial" w:cs="Arial"/>
+                <w:sz w:val="24"/>
+                <w:szCs w:val="24"/>
+              </w:rPr>
+              <w:t>)</w:t>
+            </w:r>
+          </w:p>
+          <w:p>
+            <w:pPr>
+              <w:rPr>
+                <w:rFonts w:ascii="Arial" w:hAnsi="Arial" w:cs="Arial"/>
+                <w:sz w:val="24"/>
+                <w:szCs w:val="24"/>
+              </w:rPr>
+            </w:pPr>
+          </w:p>
+          <w:p>
+            <w:pPr>
+              <w:rPr>
+                <w:rFonts w:ascii="Arial" w:hAnsi="Arial" w:cs="Arial"/>
+                <w:sz w:val="24"/>
+                <w:szCs w:val="24"/>
+              </w:rPr>
+            </w:pPr>
+            <w:r>
+              <w:rPr>
+                <w:rFonts w:ascii="Arial" w:hAnsi="Arial" w:cs="Arial"/>
+                <w:sz w:val="24"/>
+                <w:szCs w:val="24"/>
+              </w:rPr>
+              <w:t xml:space="preserve">“Retorna el </w:t>
+            </w:r>
+            <w:r>
+              <w:rPr>
+                <w:rFonts w:ascii="Arial" w:hAnsi="Arial" w:cs="Arial"/>
+                <w:sz w:val="24"/>
+                <w:szCs w:val="24"/>
+              </w:rPr>
+              <w:t>número</w:t>
+            </w:r>
+            <w:r>
+              <w:rPr>
+                <w:rFonts w:ascii="Arial" w:hAnsi="Arial" w:cs="Arial"/>
+                <w:sz w:val="24"/>
+                <w:szCs w:val="24"/>
+              </w:rPr>
+              <w:t xml:space="preserve"> de aristas de un grafo”</w:t>
             </w:r>
           </w:p>
           <w:p>
@@ -1718,15 +1726,7 @@
                 <w:sz w:val="24"/>
                 <w:szCs w:val="24"/>
               </w:rPr>
-              <w:t xml:space="preserve">{pre: </w:t>
-            </w:r>
-            <w:r>
-              <w:rPr>
-                <w:rFonts w:ascii="Arial" w:hAnsi="Arial" w:cs="Arial"/>
-                <w:sz w:val="24"/>
-                <w:szCs w:val="24"/>
-              </w:rPr>
-              <w:t xml:space="preserve">G </w:t>
+              <w:t xml:space="preserve">{pre: G </w:t>
             </w:r>
             <m:oMath>
               <m:r>
@@ -1744,15 +1744,7 @@
                 <w:sz w:val="24"/>
                 <w:szCs w:val="24"/>
               </w:rPr>
-              <w:t xml:space="preserve"> NIL</w:t>
-            </w:r>
-            <w:r>
-              <w:rPr>
-                <w:rFonts w:ascii="Arial" w:eastAsiaTheme="minorEastAsia" w:hAnsi="Arial" w:cs="Arial"/>
-                <w:sz w:val="24"/>
-                <w:szCs w:val="24"/>
-              </w:rPr>
-              <w:t>}</w:t>
+              <w:t xml:space="preserve"> NIL}</w:t>
             </w:r>
           </w:p>
           <w:p>
@@ -1829,7 +1821,23 @@
                 <w:sz w:val="24"/>
                 <w:szCs w:val="24"/>
               </w:rPr>
-              <w:t>RetornarVertices()</w:t>
+              <w:t>RetornarVertices(</w:t>
+            </w:r>
+            <w:r>
+              <w:rPr>
+                <w:rFonts w:ascii="Arial" w:hAnsi="Arial" w:cs="Arial"/>
+                <w:sz w:val="24"/>
+                <w:szCs w:val="24"/>
+              </w:rPr>
+              <w:t>Grafo</w:t>
+            </w:r>
+            <w:r>
+              <w:rPr>
+                <w:rFonts w:ascii="Arial" w:hAnsi="Arial" w:cs="Arial"/>
+                <w:sz w:val="24"/>
+                <w:szCs w:val="24"/>
+              </w:rPr>
+              <w:t>)</w:t>
             </w:r>
           </w:p>
           <w:p>
@@ -1968,7 +1976,23 @@
                 <w:sz w:val="24"/>
                 <w:szCs w:val="24"/>
               </w:rPr>
-              <w:t>EsDirigido()</w:t>
+              <w:t>EsDirigido(</w:t>
+            </w:r>
+            <w:r>
+              <w:rPr>
+                <w:rFonts w:ascii="Arial" w:hAnsi="Arial" w:cs="Arial"/>
+                <w:sz w:val="24"/>
+                <w:szCs w:val="24"/>
+              </w:rPr>
+              <w:t>Grafo</w:t>
+            </w:r>
+            <w:r>
+              <w:rPr>
+                <w:rFonts w:ascii="Arial" w:hAnsi="Arial" w:cs="Arial"/>
+                <w:sz w:val="24"/>
+                <w:szCs w:val="24"/>
+              </w:rPr>
+              <w:t>)</w:t>
             </w:r>
           </w:p>
           <w:p>
@@ -2106,7 +2130,23 @@
                 <w:sz w:val="24"/>
                 <w:szCs w:val="24"/>
               </w:rPr>
-              <w:t>DarPeso()</w:t>
+              <w:t>DarPeso(</w:t>
+            </w:r>
+            <w:r>
+              <w:rPr>
+                <w:rFonts w:ascii="Arial" w:hAnsi="Arial" w:cs="Arial"/>
+                <w:sz w:val="24"/>
+                <w:szCs w:val="24"/>
+              </w:rPr>
+              <w:t>Arista</w:t>
+            </w:r>
+            <w:r>
+              <w:rPr>
+                <w:rFonts w:ascii="Arial" w:hAnsi="Arial" w:cs="Arial"/>
+                <w:sz w:val="24"/>
+                <w:szCs w:val="24"/>
+              </w:rPr>
+              <w:t>)</w:t>
             </w:r>
           </w:p>
           <w:p>

</xml_diff>